<commit_message>
Updated Documentation added pre-requisite knowledge needed and some formatting changes...
</commit_message>
<xml_diff>
--- a/Documentation/vEPC Automation Scripts Design Reference.docx
+++ b/Documentation/vEPC Automation Scripts Design Reference.docx
@@ -34,7 +34,7 @@
           <w:tag w:val=""/>
           <w:id w:val="1735040861"/>
           <w:placeholder>
-            <w:docPart w:val="68C7A1F532DF445889712CA711CA2FB1"/>
+            <w:docPart w:val="84F2025BF7A34F4688B78F26F128F71B"/>
           </w:placeholder>
           <w:dataBinding w:prefixMappings="xmlns:ns0='http://purl.org/dc/elements/1.1/' xmlns:ns1='http://schemas.openxmlformats.org/package/2006/metadata/core-properties' " w:xpath="/ns1:coreProperties[1]/ns0:title[1]" w:storeItemID="{6C3C8BC8-F283-45AE-878A-BAB7291924A1}"/>
           <w:text/>
@@ -67,7 +67,7 @@
         <w:tag w:val=""/>
         <w:id w:val="328029620"/>
         <w:placeholder>
-          <w:docPart w:val="1253E4EC2EAB420CB4BC58559E66F299"/>
+          <w:docPart w:val="8A0C4E7413DE420EBEC6182FFF56305E"/>
         </w:placeholder>
         <w:dataBinding w:prefixMappings="xmlns:ns0='http://purl.org/dc/elements/1.1/' xmlns:ns1='http://schemas.openxmlformats.org/package/2006/metadata/core-properties' " w:xpath="/ns1:coreProperties[1]/ns0:subject[1]" w:storeItemID="{6C3C8BC8-F283-45AE-878A-BAB7291924A1}"/>
         <w:text/>
@@ -369,7 +369,7 @@
           <w:szCs w:val="28"/>
         </w:rPr>
         <w:drawing>
-          <wp:inline distT="0" distB="0" distL="0" distR="0" wp14:anchorId="1C089B57" wp14:editId="113C14DA">
+          <wp:inline distT="0" distB="0" distL="0" distR="0" wp14:anchorId="48FB3416" wp14:editId="680A1A03">
             <wp:extent cx="923925" cy="912870"/>
             <wp:effectExtent l="0" t="0" r="0" b="1905"/>
             <wp:docPr id="3" name="Picture 3"/>
@@ -724,8 +724,6 @@
             <w:rPr>
               <w:rFonts w:eastAsiaTheme="minorEastAsia"/>
               <w:noProof/>
-              <w:sz w:val="24"/>
-              <w:szCs w:val="24"/>
             </w:rPr>
           </w:pPr>
           <w:r>
@@ -749,14 +747,12 @@
             </w:rPr>
             <w:fldChar w:fldCharType="separate"/>
           </w:r>
-          <w:hyperlink w:anchor="_Toc431380528" w:history="1">
+          <w:hyperlink w:anchor="_Toc431809109" w:history="1">
             <w:r>
               <w:rPr>
                 <w:rStyle w:val="Hyperlink"/>
                 <w:b/>
                 <w:noProof/>
-                <w:sz w:val="24"/>
-                <w:szCs w:val="24"/>
               </w:rPr>
               <w:t>Revision History:</w:t>
             </w:r>
@@ -764,8 +760,6 @@
               <w:rPr>
                 <w:noProof/>
                 <w:webHidden/>
-                <w:sz w:val="24"/>
-                <w:szCs w:val="24"/>
               </w:rPr>
               <w:tab/>
             </w:r>
@@ -773,8 +767,6 @@
               <w:rPr>
                 <w:noProof/>
                 <w:webHidden/>
-                <w:sz w:val="24"/>
-                <w:szCs w:val="24"/>
               </w:rPr>
               <w:fldChar w:fldCharType="begin"/>
             </w:r>
@@ -782,25 +774,19 @@
               <w:rPr>
                 <w:noProof/>
                 <w:webHidden/>
-                <w:sz w:val="24"/>
-                <w:szCs w:val="24"/>
-              </w:rPr>
-              <w:instrText xml:space="preserve"> PAGEREF _Toc431380528 \h </w:instrText>
+              </w:rPr>
+              <w:instrText xml:space="preserve"> PAGEREF _Toc431809109 \h </w:instrText>
             </w:r>
             <w:r>
               <w:rPr>
                 <w:noProof/>
                 <w:webHidden/>
-                <w:sz w:val="24"/>
-                <w:szCs w:val="24"/>
               </w:rPr>
             </w:r>
             <w:r>
               <w:rPr>
                 <w:noProof/>
                 <w:webHidden/>
-                <w:sz w:val="24"/>
-                <w:szCs w:val="24"/>
               </w:rPr>
               <w:fldChar w:fldCharType="separate"/>
             </w:r>
@@ -808,8 +794,6 @@
               <w:rPr>
                 <w:noProof/>
                 <w:webHidden/>
-                <w:sz w:val="24"/>
-                <w:szCs w:val="24"/>
               </w:rPr>
               <w:t>3</w:t>
             </w:r>
@@ -817,8 +801,6 @@
               <w:rPr>
                 <w:noProof/>
                 <w:webHidden/>
-                <w:sz w:val="24"/>
-                <w:szCs w:val="24"/>
               </w:rPr>
               <w:fldChar w:fldCharType="end"/>
             </w:r>
@@ -833,18 +815,14 @@
             <w:rPr>
               <w:rFonts w:eastAsiaTheme="minorEastAsia"/>
               <w:noProof/>
-              <w:sz w:val="24"/>
-              <w:szCs w:val="24"/>
             </w:rPr>
           </w:pPr>
-          <w:hyperlink w:anchor="_Toc431380529" w:history="1">
+          <w:hyperlink w:anchor="_Toc431809110" w:history="1">
             <w:r>
               <w:rPr>
                 <w:rStyle w:val="Hyperlink"/>
                 <w:b/>
                 <w:noProof/>
-                <w:sz w:val="24"/>
-                <w:szCs w:val="24"/>
               </w:rPr>
               <w:t>Table of Acronyms</w:t>
             </w:r>
@@ -852,8 +830,6 @@
               <w:rPr>
                 <w:noProof/>
                 <w:webHidden/>
-                <w:sz w:val="24"/>
-                <w:szCs w:val="24"/>
               </w:rPr>
               <w:tab/>
             </w:r>
@@ -861,8 +837,6 @@
               <w:rPr>
                 <w:noProof/>
                 <w:webHidden/>
-                <w:sz w:val="24"/>
-                <w:szCs w:val="24"/>
               </w:rPr>
               <w:fldChar w:fldCharType="begin"/>
             </w:r>
@@ -870,25 +844,19 @@
               <w:rPr>
                 <w:noProof/>
                 <w:webHidden/>
-                <w:sz w:val="24"/>
-                <w:szCs w:val="24"/>
-              </w:rPr>
-              <w:instrText xml:space="preserve"> PAGEREF _Toc431380529 \h </w:instrText>
+              </w:rPr>
+              <w:instrText xml:space="preserve"> PAGEREF _Toc431809110 \h </w:instrText>
             </w:r>
             <w:r>
               <w:rPr>
                 <w:noProof/>
                 <w:webHidden/>
-                <w:sz w:val="24"/>
-                <w:szCs w:val="24"/>
               </w:rPr>
             </w:r>
             <w:r>
               <w:rPr>
                 <w:noProof/>
                 <w:webHidden/>
-                <w:sz w:val="24"/>
-                <w:szCs w:val="24"/>
               </w:rPr>
               <w:fldChar w:fldCharType="separate"/>
             </w:r>
@@ -896,8 +864,6 @@
               <w:rPr>
                 <w:noProof/>
                 <w:webHidden/>
-                <w:sz w:val="24"/>
-                <w:szCs w:val="24"/>
               </w:rPr>
               <w:t>4</w:t>
             </w:r>
@@ -905,8 +871,6 @@
               <w:rPr>
                 <w:noProof/>
                 <w:webHidden/>
-                <w:sz w:val="24"/>
-                <w:szCs w:val="24"/>
               </w:rPr>
               <w:fldChar w:fldCharType="end"/>
             </w:r>
@@ -922,28 +886,21 @@
             <w:rPr>
               <w:rFonts w:eastAsiaTheme="minorEastAsia"/>
               <w:noProof/>
-              <w:sz w:val="24"/>
-              <w:szCs w:val="24"/>
             </w:rPr>
           </w:pPr>
-          <w:hyperlink w:anchor="_Toc431380530" w:history="1">
+          <w:hyperlink w:anchor="_Toc431809111" w:history="1">
             <w:r>
               <w:rPr>
                 <w:rStyle w:val="Hyperlink"/>
                 <w:b/>
                 <w:noProof/>
-                <w:sz w:val="24"/>
-                <w:szCs w:val="24"/>
               </w:rPr>
               <w:t>1</w:t>
             </w:r>
             <w:r>
               <w:rPr>
                 <w:rFonts w:eastAsiaTheme="minorEastAsia"/>
-                <w:b/>
-                <w:noProof/>
-                <w:sz w:val="24"/>
-                <w:szCs w:val="24"/>
+                <w:noProof/>
               </w:rPr>
               <w:tab/>
             </w:r>
@@ -952,8 +909,6 @@
                 <w:rStyle w:val="Hyperlink"/>
                 <w:b/>
                 <w:noProof/>
-                <w:sz w:val="24"/>
-                <w:szCs w:val="24"/>
               </w:rPr>
               <w:t>Purpose</w:t>
             </w:r>
@@ -961,8 +916,6 @@
               <w:rPr>
                 <w:noProof/>
                 <w:webHidden/>
-                <w:sz w:val="24"/>
-                <w:szCs w:val="24"/>
               </w:rPr>
               <w:tab/>
             </w:r>
@@ -970,8 +923,6 @@
               <w:rPr>
                 <w:noProof/>
                 <w:webHidden/>
-                <w:sz w:val="24"/>
-                <w:szCs w:val="24"/>
               </w:rPr>
               <w:fldChar w:fldCharType="begin"/>
             </w:r>
@@ -979,25 +930,19 @@
               <w:rPr>
                 <w:noProof/>
                 <w:webHidden/>
-                <w:sz w:val="24"/>
-                <w:szCs w:val="24"/>
-              </w:rPr>
-              <w:instrText xml:space="preserve"> PAGEREF _Toc431380530 \h </w:instrText>
+              </w:rPr>
+              <w:instrText xml:space="preserve"> PAGEREF _Toc431809111 \h </w:instrText>
             </w:r>
             <w:r>
               <w:rPr>
                 <w:noProof/>
                 <w:webHidden/>
-                <w:sz w:val="24"/>
-                <w:szCs w:val="24"/>
               </w:rPr>
             </w:r>
             <w:r>
               <w:rPr>
                 <w:noProof/>
                 <w:webHidden/>
-                <w:sz w:val="24"/>
-                <w:szCs w:val="24"/>
               </w:rPr>
               <w:fldChar w:fldCharType="separate"/>
             </w:r>
@@ -1005,8 +950,6 @@
               <w:rPr>
                 <w:noProof/>
                 <w:webHidden/>
-                <w:sz w:val="24"/>
-                <w:szCs w:val="24"/>
               </w:rPr>
               <w:t>5</w:t>
             </w:r>
@@ -1014,8 +957,6 @@
               <w:rPr>
                 <w:noProof/>
                 <w:webHidden/>
-                <w:sz w:val="24"/>
-                <w:szCs w:val="24"/>
               </w:rPr>
               <w:fldChar w:fldCharType="end"/>
             </w:r>
@@ -1031,28 +972,21 @@
             <w:rPr>
               <w:rFonts w:eastAsiaTheme="minorEastAsia"/>
               <w:noProof/>
-              <w:sz w:val="24"/>
-              <w:szCs w:val="24"/>
             </w:rPr>
           </w:pPr>
-          <w:hyperlink w:anchor="_Toc431380531" w:history="1">
+          <w:hyperlink w:anchor="_Toc431809112" w:history="1">
             <w:r>
               <w:rPr>
                 <w:rStyle w:val="Hyperlink"/>
                 <w:b/>
                 <w:noProof/>
-                <w:sz w:val="24"/>
-                <w:szCs w:val="24"/>
               </w:rPr>
               <w:t>2</w:t>
             </w:r>
             <w:r>
               <w:rPr>
                 <w:rFonts w:eastAsiaTheme="minorEastAsia"/>
-                <w:b/>
-                <w:noProof/>
-                <w:sz w:val="24"/>
-                <w:szCs w:val="24"/>
+                <w:noProof/>
               </w:rPr>
               <w:tab/>
             </w:r>
@@ -1061,8 +995,6 @@
                 <w:rStyle w:val="Hyperlink"/>
                 <w:b/>
                 <w:noProof/>
-                <w:sz w:val="24"/>
-                <w:szCs w:val="24"/>
               </w:rPr>
               <w:t>Scope</w:t>
             </w:r>
@@ -1070,8 +1002,6 @@
               <w:rPr>
                 <w:noProof/>
                 <w:webHidden/>
-                <w:sz w:val="24"/>
-                <w:szCs w:val="24"/>
               </w:rPr>
               <w:tab/>
             </w:r>
@@ -1079,8 +1009,6 @@
               <w:rPr>
                 <w:noProof/>
                 <w:webHidden/>
-                <w:sz w:val="24"/>
-                <w:szCs w:val="24"/>
               </w:rPr>
               <w:fldChar w:fldCharType="begin"/>
             </w:r>
@@ -1088,25 +1016,19 @@
               <w:rPr>
                 <w:noProof/>
                 <w:webHidden/>
-                <w:sz w:val="24"/>
-                <w:szCs w:val="24"/>
-              </w:rPr>
-              <w:instrText xml:space="preserve"> PAGEREF _Toc431380531 \h </w:instrText>
+              </w:rPr>
+              <w:instrText xml:space="preserve"> PAGEREF _Toc431809112 \h </w:instrText>
             </w:r>
             <w:r>
               <w:rPr>
                 <w:noProof/>
                 <w:webHidden/>
-                <w:sz w:val="24"/>
-                <w:szCs w:val="24"/>
               </w:rPr>
             </w:r>
             <w:r>
               <w:rPr>
                 <w:noProof/>
                 <w:webHidden/>
-                <w:sz w:val="24"/>
-                <w:szCs w:val="24"/>
               </w:rPr>
               <w:fldChar w:fldCharType="separate"/>
             </w:r>
@@ -1114,8 +1036,6 @@
               <w:rPr>
                 <w:noProof/>
                 <w:webHidden/>
-                <w:sz w:val="24"/>
-                <w:szCs w:val="24"/>
               </w:rPr>
               <w:t>5</w:t>
             </w:r>
@@ -1123,8 +1043,6 @@
               <w:rPr>
                 <w:noProof/>
                 <w:webHidden/>
-                <w:sz w:val="24"/>
-                <w:szCs w:val="24"/>
               </w:rPr>
               <w:fldChar w:fldCharType="end"/>
             </w:r>
@@ -1140,28 +1058,21 @@
             <w:rPr>
               <w:rFonts w:eastAsiaTheme="minorEastAsia"/>
               <w:noProof/>
-              <w:sz w:val="24"/>
-              <w:szCs w:val="24"/>
             </w:rPr>
           </w:pPr>
-          <w:hyperlink w:anchor="_Toc431380532" w:history="1">
+          <w:hyperlink w:anchor="_Toc431809113" w:history="1">
             <w:r>
               <w:rPr>
                 <w:rStyle w:val="Hyperlink"/>
                 <w:b/>
                 <w:noProof/>
-                <w:sz w:val="24"/>
-                <w:szCs w:val="24"/>
               </w:rPr>
               <w:t>3</w:t>
             </w:r>
             <w:r>
               <w:rPr>
                 <w:rFonts w:eastAsiaTheme="minorEastAsia"/>
-                <w:b/>
-                <w:noProof/>
-                <w:sz w:val="24"/>
-                <w:szCs w:val="24"/>
+                <w:noProof/>
               </w:rPr>
               <w:tab/>
             </w:r>
@@ -1170,8 +1081,6 @@
                 <w:rStyle w:val="Hyperlink"/>
                 <w:b/>
                 <w:noProof/>
-                <w:sz w:val="24"/>
-                <w:szCs w:val="24"/>
               </w:rPr>
               <w:t>Functionality of Scripts</w:t>
             </w:r>
@@ -1179,8 +1088,6 @@
               <w:rPr>
                 <w:noProof/>
                 <w:webHidden/>
-                <w:sz w:val="24"/>
-                <w:szCs w:val="24"/>
               </w:rPr>
               <w:tab/>
             </w:r>
@@ -1188,8 +1095,6 @@
               <w:rPr>
                 <w:noProof/>
                 <w:webHidden/>
-                <w:sz w:val="24"/>
-                <w:szCs w:val="24"/>
               </w:rPr>
               <w:fldChar w:fldCharType="begin"/>
             </w:r>
@@ -1197,25 +1102,19 @@
               <w:rPr>
                 <w:noProof/>
                 <w:webHidden/>
-                <w:sz w:val="24"/>
-                <w:szCs w:val="24"/>
-              </w:rPr>
-              <w:instrText xml:space="preserve"> PAGEREF _Toc431380532 \h </w:instrText>
+              </w:rPr>
+              <w:instrText xml:space="preserve"> PAGEREF _Toc431809113 \h </w:instrText>
             </w:r>
             <w:r>
               <w:rPr>
                 <w:noProof/>
                 <w:webHidden/>
-                <w:sz w:val="24"/>
-                <w:szCs w:val="24"/>
               </w:rPr>
             </w:r>
             <w:r>
               <w:rPr>
                 <w:noProof/>
                 <w:webHidden/>
-                <w:sz w:val="24"/>
-                <w:szCs w:val="24"/>
               </w:rPr>
               <w:fldChar w:fldCharType="separate"/>
             </w:r>
@@ -1223,8 +1122,6 @@
               <w:rPr>
                 <w:noProof/>
                 <w:webHidden/>
-                <w:sz w:val="24"/>
-                <w:szCs w:val="24"/>
               </w:rPr>
               <w:t>5</w:t>
             </w:r>
@@ -1232,8 +1129,6 @@
               <w:rPr>
                 <w:noProof/>
                 <w:webHidden/>
-                <w:sz w:val="24"/>
-                <w:szCs w:val="24"/>
               </w:rPr>
               <w:fldChar w:fldCharType="end"/>
             </w:r>
@@ -1249,17 +1144,14 @@
             <w:rPr>
               <w:rFonts w:eastAsiaTheme="minorEastAsia"/>
               <w:noProof/>
-              <w:sz w:val="24"/>
-              <w:szCs w:val="24"/>
             </w:rPr>
           </w:pPr>
-          <w:hyperlink w:anchor="_Toc431380533" w:history="1">
+          <w:hyperlink w:anchor="_Toc431809114" w:history="1">
             <w:r>
               <w:rPr>
                 <w:rStyle w:val="Hyperlink"/>
-                <w:noProof/>
-                <w:sz w:val="24"/>
-                <w:szCs w:val="24"/>
+                <w:b/>
+                <w:noProof/>
               </w:rPr>
               <w:t>3.1</w:t>
             </w:r>
@@ -1267,17 +1159,14 @@
               <w:rPr>
                 <w:rFonts w:eastAsiaTheme="minorEastAsia"/>
                 <w:noProof/>
-                <w:sz w:val="24"/>
-                <w:szCs w:val="24"/>
               </w:rPr>
               <w:tab/>
             </w:r>
             <w:r>
               <w:rPr>
                 <w:rStyle w:val="Hyperlink"/>
-                <w:noProof/>
-                <w:sz w:val="24"/>
-                <w:szCs w:val="24"/>
+                <w:b/>
+                <w:noProof/>
               </w:rPr>
               <w:t>vEPC_Deploy.py</w:t>
             </w:r>
@@ -1285,8 +1174,6 @@
               <w:rPr>
                 <w:noProof/>
                 <w:webHidden/>
-                <w:sz w:val="24"/>
-                <w:szCs w:val="24"/>
               </w:rPr>
               <w:tab/>
             </w:r>
@@ -1294,8 +1181,6 @@
               <w:rPr>
                 <w:noProof/>
                 <w:webHidden/>
-                <w:sz w:val="24"/>
-                <w:szCs w:val="24"/>
               </w:rPr>
               <w:fldChar w:fldCharType="begin"/>
             </w:r>
@@ -1303,25 +1188,19 @@
               <w:rPr>
                 <w:noProof/>
                 <w:webHidden/>
-                <w:sz w:val="24"/>
-                <w:szCs w:val="24"/>
-              </w:rPr>
-              <w:instrText xml:space="preserve"> PAGEREF _Toc431380533 \h </w:instrText>
+              </w:rPr>
+              <w:instrText xml:space="preserve"> PAGEREF _Toc431809114 \h </w:instrText>
             </w:r>
             <w:r>
               <w:rPr>
                 <w:noProof/>
                 <w:webHidden/>
-                <w:sz w:val="24"/>
-                <w:szCs w:val="24"/>
               </w:rPr>
             </w:r>
             <w:r>
               <w:rPr>
                 <w:noProof/>
                 <w:webHidden/>
-                <w:sz w:val="24"/>
-                <w:szCs w:val="24"/>
               </w:rPr>
               <w:fldChar w:fldCharType="separate"/>
             </w:r>
@@ -1329,8 +1208,6 @@
               <w:rPr>
                 <w:noProof/>
                 <w:webHidden/>
-                <w:sz w:val="24"/>
-                <w:szCs w:val="24"/>
               </w:rPr>
               <w:t>6</w:t>
             </w:r>
@@ -1338,8 +1215,6 @@
               <w:rPr>
                 <w:noProof/>
                 <w:webHidden/>
-                <w:sz w:val="24"/>
-                <w:szCs w:val="24"/>
               </w:rPr>
               <w:fldChar w:fldCharType="end"/>
             </w:r>
@@ -1355,17 +1230,14 @@
             <w:rPr>
               <w:rFonts w:eastAsiaTheme="minorEastAsia"/>
               <w:noProof/>
-              <w:sz w:val="24"/>
-              <w:szCs w:val="24"/>
             </w:rPr>
           </w:pPr>
-          <w:hyperlink w:anchor="_Toc431380534" w:history="1">
+          <w:hyperlink w:anchor="_Toc431809115" w:history="1">
             <w:r>
               <w:rPr>
                 <w:rStyle w:val="Hyperlink"/>
-                <w:noProof/>
-                <w:sz w:val="24"/>
-                <w:szCs w:val="24"/>
+                <w:b/>
+                <w:noProof/>
               </w:rPr>
               <w:t>3.2</w:t>
             </w:r>
@@ -1373,17 +1245,14 @@
               <w:rPr>
                 <w:rFonts w:eastAsiaTheme="minorEastAsia"/>
                 <w:noProof/>
-                <w:sz w:val="24"/>
-                <w:szCs w:val="24"/>
               </w:rPr>
               <w:tab/>
             </w:r>
             <w:r>
               <w:rPr>
                 <w:rStyle w:val="Hyperlink"/>
-                <w:noProof/>
-                <w:sz w:val="24"/>
-                <w:szCs w:val="24"/>
+                <w:b/>
+                <w:noProof/>
               </w:rPr>
               <w:t>scale_up.py</w:t>
             </w:r>
@@ -1391,8 +1260,6 @@
               <w:rPr>
                 <w:noProof/>
                 <w:webHidden/>
-                <w:sz w:val="24"/>
-                <w:szCs w:val="24"/>
               </w:rPr>
               <w:tab/>
             </w:r>
@@ -1400,8 +1267,6 @@
               <w:rPr>
                 <w:noProof/>
                 <w:webHidden/>
-                <w:sz w:val="24"/>
-                <w:szCs w:val="24"/>
               </w:rPr>
               <w:fldChar w:fldCharType="begin"/>
             </w:r>
@@ -1409,25 +1274,19 @@
               <w:rPr>
                 <w:noProof/>
                 <w:webHidden/>
-                <w:sz w:val="24"/>
-                <w:szCs w:val="24"/>
-              </w:rPr>
-              <w:instrText xml:space="preserve"> PAGEREF _Toc431380534 \h </w:instrText>
+              </w:rPr>
+              <w:instrText xml:space="preserve"> PAGEREF _Toc431809115 \h </w:instrText>
             </w:r>
             <w:r>
               <w:rPr>
                 <w:noProof/>
                 <w:webHidden/>
-                <w:sz w:val="24"/>
-                <w:szCs w:val="24"/>
               </w:rPr>
             </w:r>
             <w:r>
               <w:rPr>
                 <w:noProof/>
                 <w:webHidden/>
-                <w:sz w:val="24"/>
-                <w:szCs w:val="24"/>
               </w:rPr>
               <w:fldChar w:fldCharType="separate"/>
             </w:r>
@@ -1435,8 +1294,6 @@
               <w:rPr>
                 <w:noProof/>
                 <w:webHidden/>
-                <w:sz w:val="24"/>
-                <w:szCs w:val="24"/>
               </w:rPr>
               <w:t>11</w:t>
             </w:r>
@@ -1444,8 +1301,6 @@
               <w:rPr>
                 <w:noProof/>
                 <w:webHidden/>
-                <w:sz w:val="24"/>
-                <w:szCs w:val="24"/>
               </w:rPr>
               <w:fldChar w:fldCharType="end"/>
             </w:r>
@@ -1461,17 +1316,14 @@
             <w:rPr>
               <w:rFonts w:eastAsiaTheme="minorEastAsia"/>
               <w:noProof/>
-              <w:sz w:val="24"/>
-              <w:szCs w:val="24"/>
             </w:rPr>
           </w:pPr>
-          <w:hyperlink w:anchor="_Toc431380535" w:history="1">
+          <w:hyperlink w:anchor="_Toc431809116" w:history="1">
             <w:r>
               <w:rPr>
                 <w:rStyle w:val="Hyperlink"/>
-                <w:noProof/>
-                <w:sz w:val="24"/>
-                <w:szCs w:val="24"/>
+                <w:b/>
+                <w:noProof/>
               </w:rPr>
               <w:t>3.3</w:t>
             </w:r>
@@ -1479,17 +1331,14 @@
               <w:rPr>
                 <w:rFonts w:eastAsiaTheme="minorEastAsia"/>
                 <w:noProof/>
-                <w:sz w:val="24"/>
-                <w:szCs w:val="24"/>
               </w:rPr>
               <w:tab/>
             </w:r>
             <w:r>
               <w:rPr>
                 <w:rStyle w:val="Hyperlink"/>
-                <w:noProof/>
-                <w:sz w:val="24"/>
-                <w:szCs w:val="24"/>
+                <w:b/>
+                <w:noProof/>
               </w:rPr>
               <w:t>scale_down.py</w:t>
             </w:r>
@@ -1497,8 +1346,6 @@
               <w:rPr>
                 <w:noProof/>
                 <w:webHidden/>
-                <w:sz w:val="24"/>
-                <w:szCs w:val="24"/>
               </w:rPr>
               <w:tab/>
             </w:r>
@@ -1506,8 +1353,6 @@
               <w:rPr>
                 <w:noProof/>
                 <w:webHidden/>
-                <w:sz w:val="24"/>
-                <w:szCs w:val="24"/>
               </w:rPr>
               <w:fldChar w:fldCharType="begin"/>
             </w:r>
@@ -1515,25 +1360,19 @@
               <w:rPr>
                 <w:noProof/>
                 <w:webHidden/>
-                <w:sz w:val="24"/>
-                <w:szCs w:val="24"/>
-              </w:rPr>
-              <w:instrText xml:space="preserve"> PAGEREF _Toc431380535 \h </w:instrText>
+              </w:rPr>
+              <w:instrText xml:space="preserve"> PAGEREF _Toc431809116 \h </w:instrText>
             </w:r>
             <w:r>
               <w:rPr>
                 <w:noProof/>
                 <w:webHidden/>
-                <w:sz w:val="24"/>
-                <w:szCs w:val="24"/>
               </w:rPr>
             </w:r>
             <w:r>
               <w:rPr>
                 <w:noProof/>
                 <w:webHidden/>
-                <w:sz w:val="24"/>
-                <w:szCs w:val="24"/>
               </w:rPr>
               <w:fldChar w:fldCharType="separate"/>
             </w:r>
@@ -1541,8 +1380,6 @@
               <w:rPr>
                 <w:noProof/>
                 <w:webHidden/>
-                <w:sz w:val="24"/>
-                <w:szCs w:val="24"/>
               </w:rPr>
               <w:t>13</w:t>
             </w:r>
@@ -1550,8 +1387,6 @@
               <w:rPr>
                 <w:noProof/>
                 <w:webHidden/>
-                <w:sz w:val="24"/>
-                <w:szCs w:val="24"/>
               </w:rPr>
               <w:fldChar w:fldCharType="end"/>
             </w:r>
@@ -1567,17 +1402,14 @@
             <w:rPr>
               <w:rFonts w:eastAsiaTheme="minorEastAsia"/>
               <w:noProof/>
-              <w:sz w:val="24"/>
-              <w:szCs w:val="24"/>
             </w:rPr>
           </w:pPr>
-          <w:hyperlink w:anchor="_Toc431380536" w:history="1">
+          <w:hyperlink w:anchor="_Toc431809117" w:history="1">
             <w:r>
               <w:rPr>
                 <w:rStyle w:val="Hyperlink"/>
-                <w:noProof/>
-                <w:sz w:val="24"/>
-                <w:szCs w:val="24"/>
+                <w:b/>
+                <w:noProof/>
               </w:rPr>
               <w:t>3.4</w:t>
             </w:r>
@@ -1585,17 +1417,14 @@
               <w:rPr>
                 <w:rFonts w:eastAsiaTheme="minorEastAsia"/>
                 <w:noProof/>
-                <w:sz w:val="24"/>
-                <w:szCs w:val="24"/>
               </w:rPr>
               <w:tab/>
             </w:r>
             <w:r>
               <w:rPr>
                 <w:rStyle w:val="Hyperlink"/>
-                <w:noProof/>
-                <w:sz w:val="24"/>
-                <w:szCs w:val="24"/>
+                <w:b/>
+                <w:noProof/>
               </w:rPr>
               <w:t>vEPC_termination.py</w:t>
             </w:r>
@@ -1603,8 +1432,6 @@
               <w:rPr>
                 <w:noProof/>
                 <w:webHidden/>
-                <w:sz w:val="24"/>
-                <w:szCs w:val="24"/>
               </w:rPr>
               <w:tab/>
             </w:r>
@@ -1612,8 +1439,6 @@
               <w:rPr>
                 <w:noProof/>
                 <w:webHidden/>
-                <w:sz w:val="24"/>
-                <w:szCs w:val="24"/>
               </w:rPr>
               <w:fldChar w:fldCharType="begin"/>
             </w:r>
@@ -1621,25 +1446,19 @@
               <w:rPr>
                 <w:noProof/>
                 <w:webHidden/>
-                <w:sz w:val="24"/>
-                <w:szCs w:val="24"/>
-              </w:rPr>
-              <w:instrText xml:space="preserve"> PAGEREF _Toc431380536 \h </w:instrText>
+              </w:rPr>
+              <w:instrText xml:space="preserve"> PAGEREF _Toc431809117 \h </w:instrText>
             </w:r>
             <w:r>
               <w:rPr>
                 <w:noProof/>
                 <w:webHidden/>
-                <w:sz w:val="24"/>
-                <w:szCs w:val="24"/>
               </w:rPr>
             </w:r>
             <w:r>
               <w:rPr>
                 <w:noProof/>
                 <w:webHidden/>
-                <w:sz w:val="24"/>
-                <w:szCs w:val="24"/>
               </w:rPr>
               <w:fldChar w:fldCharType="separate"/>
             </w:r>
@@ -1647,8 +1466,6 @@
               <w:rPr>
                 <w:noProof/>
                 <w:webHidden/>
-                <w:sz w:val="24"/>
-                <w:szCs w:val="24"/>
               </w:rPr>
               <w:t>14</w:t>
             </w:r>
@@ -1656,8 +1473,6 @@
               <w:rPr>
                 <w:noProof/>
                 <w:webHidden/>
-                <w:sz w:val="24"/>
-                <w:szCs w:val="24"/>
               </w:rPr>
               <w:fldChar w:fldCharType="end"/>
             </w:r>
@@ -2298,7 +2113,7 @@
           <w:b/>
         </w:rPr>
       </w:pPr>
-      <w:bookmarkStart w:id="1" w:name="_Toc431380528"/>
+      <w:bookmarkStart w:id="1" w:name="_Toc431809109"/>
       <w:r>
         <w:rPr>
           <w:b/>
@@ -2680,7 +2495,7 @@
           <w:b/>
         </w:rPr>
       </w:pPr>
-      <w:bookmarkStart w:id="2" w:name="_Toc431380529"/>
+      <w:bookmarkStart w:id="2" w:name="_Toc431809110"/>
       <w:r>
         <w:rPr>
           <w:b/>
@@ -3539,7 +3354,7 @@
           <w:b/>
         </w:rPr>
       </w:pPr>
-      <w:bookmarkStart w:id="3" w:name="_Toc431380530"/>
+      <w:bookmarkStart w:id="3" w:name="_Toc431809111"/>
       <w:r>
         <w:rPr>
           <w:b/>
@@ -3589,7 +3404,7 @@
           <w:sz w:val="24"/>
           <w:szCs w:val="24"/>
         </w:rPr>
-        <w:t xml:space="preserve"> VCM using the scripts i.e. number of instances to be deployed, in which order they will be deployed, which compute node is used for active VCM component and standby VCM component.</w:t>
+        <w:t xml:space="preserve"> VCM using scripts i.e. number of instances to be deployed, in which order they will be deployed, which compute node is used for active VCM component and standby VCM component, type of configurations to be done and other related information.</w:t>
       </w:r>
     </w:p>
     <w:p>
@@ -3600,7 +3415,7 @@
           <w:b/>
         </w:rPr>
       </w:pPr>
-      <w:bookmarkStart w:id="4" w:name="_Toc431380531"/>
+      <w:bookmarkStart w:id="4" w:name="_Toc431809112"/>
       <w:r>
         <w:rPr>
           <w:b/>
@@ -3653,7 +3468,7 @@
           <w:b/>
         </w:rPr>
       </w:pPr>
-      <w:bookmarkStart w:id="5" w:name="_Toc431380532"/>
+      <w:bookmarkStart w:id="5" w:name="_Toc431809113"/>
       <w:r>
         <w:rPr>
           <w:b/>
@@ -3854,7 +3669,7 @@
           <w:szCs w:val="28"/>
         </w:rPr>
       </w:pPr>
-      <w:bookmarkStart w:id="11" w:name="_Toc431380533"/>
+      <w:bookmarkStart w:id="11" w:name="_Toc431809114"/>
       <w:r>
         <w:rPr>
           <w:b/>
@@ -3877,7 +3692,7 @@
           <w:noProof/>
         </w:rPr>
         <w:drawing>
-          <wp:inline distT="0" distB="0" distL="0" distR="0" wp14:anchorId="48F8A42B" wp14:editId="05BEEF93">
+          <wp:inline distT="0" distB="0" distL="0" distR="0" wp14:anchorId="6694E61D" wp14:editId="794CDE7E">
             <wp:extent cx="5943600" cy="4301490"/>
             <wp:effectExtent l="19050" t="19050" r="19050" b="22860"/>
             <wp:docPr id="6" name="Picture 6"/>
@@ -4140,16 +3955,6 @@
         <w:spacing w:line="360" w:lineRule="auto"/>
         <w:jc w:val="both"/>
         <w:rPr>
-          <w:sz w:val="24"/>
-          <w:szCs w:val="24"/>
-        </w:rPr>
-      </w:pPr>
-    </w:p>
-    <w:p>
-      <w:pPr>
-        <w:spacing w:line="360" w:lineRule="auto"/>
-        <w:jc w:val="both"/>
-        <w:rPr>
           <w:b/>
           <w:color w:val="2E74B5" w:themeColor="accent1" w:themeShade="BF"/>
           <w:sz w:val="28"/>
@@ -4261,7 +4066,7 @@
           <w:noProof/>
         </w:rPr>
         <w:drawing>
-          <wp:inline distT="0" distB="0" distL="0" distR="0" wp14:anchorId="08F987BD" wp14:editId="67D90D03">
+          <wp:inline distT="0" distB="0" distL="0" distR="0" wp14:anchorId="15008090" wp14:editId="4F50C04B">
             <wp:extent cx="5943600" cy="1964690"/>
             <wp:effectExtent l="19050" t="19050" r="19050" b="16510"/>
             <wp:docPr id="18" name="Picture 18"/>
@@ -4764,7 +4569,7 @@
           <w:noProof/>
         </w:rPr>
         <w:drawing>
-          <wp:inline distT="0" distB="0" distL="0" distR="0" wp14:anchorId="0CD52481" wp14:editId="67E6185E">
+          <wp:inline distT="0" distB="0" distL="0" distR="0" wp14:anchorId="67EDEEFC" wp14:editId="2DF62F69">
             <wp:extent cx="5943600" cy="1934210"/>
             <wp:effectExtent l="19050" t="19050" r="19050" b="27940"/>
             <wp:docPr id="19" name="Picture 19"/>
@@ -5149,7 +4954,7 @@
           <w:szCs w:val="28"/>
         </w:rPr>
       </w:pPr>
-      <w:bookmarkStart w:id="21" w:name="_Toc431380534"/>
+      <w:bookmarkStart w:id="21" w:name="_Toc431809115"/>
       <w:r>
         <w:rPr>
           <w:b/>
@@ -5222,7 +5027,7 @@
           <w:noProof/>
         </w:rPr>
         <w:drawing>
-          <wp:inline distT="0" distB="0" distL="0" distR="0" wp14:anchorId="0141AE23" wp14:editId="4FC21BFA">
+          <wp:inline distT="0" distB="0" distL="0" distR="0" wp14:anchorId="58859E45" wp14:editId="19158FB7">
             <wp:extent cx="5943600" cy="3559810"/>
             <wp:effectExtent l="19050" t="19050" r="19050" b="21590"/>
             <wp:docPr id="4" name="Picture 4"/>
@@ -5426,7 +5231,7 @@
           <w:szCs w:val="28"/>
         </w:rPr>
       </w:pPr>
-      <w:bookmarkStart w:id="25" w:name="_Toc431380535"/>
+      <w:bookmarkStart w:id="25" w:name="_Toc431809116"/>
       <w:r>
         <w:rPr>
           <w:b/>
@@ -5548,7 +5353,7 @@
           <w:noProof/>
         </w:rPr>
         <w:drawing>
-          <wp:inline distT="0" distB="0" distL="0" distR="0" wp14:anchorId="64B8268D" wp14:editId="07ABE7A3">
+          <wp:inline distT="0" distB="0" distL="0" distR="0" wp14:anchorId="6B37205E" wp14:editId="3CE19B87">
             <wp:extent cx="5943600" cy="3559810"/>
             <wp:effectExtent l="19050" t="19050" r="19050" b="21590"/>
             <wp:docPr id="2" name="Picture 2"/>
@@ -5702,7 +5507,7 @@
           <w:szCs w:val="28"/>
         </w:rPr>
       </w:pPr>
-      <w:bookmarkStart w:id="29" w:name="_Toc431380536"/>
+      <w:bookmarkStart w:id="29" w:name="_Toc431809117"/>
       <w:r>
         <w:rPr>
           <w:b/>
@@ -5725,7 +5530,7 @@
           <w:noProof/>
         </w:rPr>
         <w:drawing>
-          <wp:inline distT="0" distB="0" distL="0" distR="0" wp14:anchorId="68E207B8" wp14:editId="424EFDD4">
+          <wp:inline distT="0" distB="0" distL="0" distR="0" wp14:anchorId="36185ABE" wp14:editId="5F5DF68D">
             <wp:extent cx="5943600" cy="4338955"/>
             <wp:effectExtent l="19050" t="19050" r="19050" b="23495"/>
             <wp:docPr id="7" name="Picture 7"/>
@@ -6028,7 +5833,7 @@
           <w:rPr>
             <w:noProof/>
           </w:rPr>
-          <w:t>9</w:t>
+          <w:t>1</w:t>
         </w:r>
         <w:r>
           <w:rPr>
@@ -6955,7 +6760,7 @@
   <w:style w:type="paragraph" w:default="1" w:styleId="Normal">
     <w:name w:val="Normal"/>
     <w:qFormat/>
-    <w:rsid w:val="00D07D5D"/>
+    <w:rsid w:val="00A24DBE"/>
   </w:style>
   <w:style w:type="paragraph" w:styleId="Heading1">
     <w:name w:val="heading 1"/>
@@ -7527,7 +7332,7 @@
   <w:docParts>
     <w:docPart>
       <w:docPartPr>
-        <w:name w:val="68C7A1F532DF445889712CA711CA2FB1"/>
+        <w:name w:val="84F2025BF7A34F4688B78F26F128F71B"/>
         <w:category>
           <w:name w:val="General"/>
           <w:gallery w:val="placeholder"/>
@@ -7538,12 +7343,12 @@
         <w:behaviors>
           <w:behavior w:val="content"/>
         </w:behaviors>
-        <w:guid w:val="{DC62A09F-045B-4657-BBC2-6F3544932E4C}"/>
+        <w:guid w:val="{1A38C3C0-77A4-4147-B7BD-7E18A4796D70}"/>
       </w:docPartPr>
       <w:docPartBody>
         <w:p>
           <w:pPr>
-            <w:pStyle w:val="68C7A1F532DF445889712CA711CA2FB1"/>
+            <w:pStyle w:val="84F2025BF7A34F4688B78F26F128F71B"/>
           </w:pPr>
           <w:r>
             <w:rPr>
@@ -7560,7 +7365,7 @@
     </w:docPart>
     <w:docPart>
       <w:docPartPr>
-        <w:name w:val="1253E4EC2EAB420CB4BC58559E66F299"/>
+        <w:name w:val="8A0C4E7413DE420EBEC6182FFF56305E"/>
         <w:category>
           <w:name w:val="General"/>
           <w:gallery w:val="placeholder"/>
@@ -7571,12 +7376,12 @@
         <w:behaviors>
           <w:behavior w:val="content"/>
         </w:behaviors>
-        <w:guid w:val="{BCABCD7D-5806-49F7-B382-11F3A042E018}"/>
+        <w:guid w:val="{B1D13C0A-C077-4E97-BA59-8D12AD1808AC}"/>
       </w:docPartPr>
       <w:docPartBody>
         <w:p>
           <w:pPr>
-            <w:pStyle w:val="1253E4EC2EAB420CB4BC58559E66F299"/>
+            <w:pStyle w:val="8A0C4E7413DE420EBEC6182FFF56305E"/>
           </w:pPr>
           <w:r>
             <w:rPr>
@@ -7656,8 +7461,10 @@
   <w:rsids>
     <w:rsidRoot w:val="00A3512F"/>
     <w:rsid w:val="00013FD5"/>
+    <w:rsid w:val="00073407"/>
     <w:rsid w:val="000E4348"/>
     <w:rsid w:val="00193F01"/>
+    <w:rsid w:val="002A57B9"/>
     <w:rsid w:val="002C3A28"/>
     <w:rsid w:val="002E03A9"/>
     <w:rsid w:val="00312437"/>
@@ -8137,6 +7944,14 @@
     <w:name w:val="1253E4EC2EAB420CB4BC58559E66F299"/>
     <w:rsid w:val="00312437"/>
   </w:style>
+  <w:style w:type="paragraph" w:customStyle="1" w:styleId="84F2025BF7A34F4688B78F26F128F71B">
+    <w:name w:val="84F2025BF7A34F4688B78F26F128F71B"/>
+    <w:rsid w:val="00073407"/>
+  </w:style>
+  <w:style w:type="paragraph" w:customStyle="1" w:styleId="8A0C4E7413DE420EBEC6182FFF56305E">
+    <w:name w:val="8A0C4E7413DE420EBEC6182FFF56305E"/>
+    <w:rsid w:val="00073407"/>
+  </w:style>
 </w:styles>
 </file>
 
@@ -8413,7 +8228,7 @@
 </file>
 
 <file path=customXml/itemProps1.xml><?xml version="1.0" encoding="utf-8"?>
-<ds:datastoreItem xmlns:ds="http://schemas.openxmlformats.org/officeDocument/2006/customXml" ds:itemID="{8A04221B-FDC7-4E2A-AA9F-A998489A1C24}">
+<ds:datastoreItem xmlns:ds="http://schemas.openxmlformats.org/officeDocument/2006/customXml" ds:itemID="{440FF3EC-ACB8-4623-A2E6-B3DB5CDE84AC}">
   <ds:schemaRefs>
     <ds:schemaRef ds:uri="http://schemas.openxmlformats.org/officeDocument/2006/bibliography"/>
   </ds:schemaRefs>

</xml_diff>